<commit_message>
Plunifyqa: update commit in the document
</commit_message>
<xml_diff>
--- a/HOWTORUN.docx
+++ b/HOWTORUN.docx
@@ -33,10 +33,7 @@
       </w:r>
       <w:proofErr w:type="spellEnd"/>
       <w:r>
-        <w:t xml:space="preserve"> repository description</w:t>
-      </w:r>
-      <w:r>
-        <w:t>” will be the common section for all questions</w:t>
+        <w:t xml:space="preserve"> repository description” will be the common section for all questions</w:t>
       </w:r>
       <w:r>
         <w:t>. Please go through one by one.</w:t>
@@ -917,21 +914,7 @@
           <w:rStyle w:val="shorttext"/>
           <w:lang w:val="en"/>
         </w:rPr>
-        <w:t>c</w:t>
-      </w:r>
-      <w:r>
-        <w:rPr>
-          <w:rStyle w:val="shorttext"/>
-          <w:lang w:val="en"/>
-        </w:rPr>
-        <w:t>orresponding</w:t>
-      </w:r>
-      <w:r>
-        <w:rPr>
-          <w:rStyle w:val="shorttext"/>
-          <w:lang w:val="en"/>
-        </w:rPr>
-        <w:t xml:space="preserve"> section </w:t>
+        <w:t xml:space="preserve">corresponding section </w:t>
       </w:r>
       <w:r>
         <w:rPr>
@@ -954,13 +937,7 @@
         </w:rPr>
       </w:pPr>
       <w:r>
-        <w:t xml:space="preserve">How to </w:t>
-      </w:r>
-      <w:r>
-        <w:t>debug</w:t>
-      </w:r>
-      <w:r>
-        <w:t xml:space="preserve">: Please refer to the </w:t>
+        <w:t xml:space="preserve">How to debug: Please refer to the </w:t>
       </w:r>
       <w:r>
         <w:rPr>
@@ -1024,10 +1001,7 @@
         <w:jc w:val="both"/>
       </w:pPr>
       <w:r>
-        <w:t xml:space="preserve">Description: </w:t>
-      </w:r>
-      <w:r>
-        <w:t>GUI application with thread</w:t>
+        <w:t>Description: GUI application with thread</w:t>
       </w:r>
       <w:r>
         <w:t>ing process</w:t>
@@ -1548,8 +1522,6 @@
           </wp:inline>
         </w:drawing>
       </w:r>
-      <w:bookmarkStart w:id="0" w:name="_GoBack"/>
-      <w:bookmarkEnd w:id="0"/>
     </w:p>
     <w:p>
       <w:pPr>
@@ -1676,29 +1648,15 @@
           <w:b/>
           <w:u w:val="single"/>
         </w:rPr>
-        <w:t>G</w:t>
-      </w:r>
+        <w:t>Git</w:t>
+      </w:r>
+      <w:proofErr w:type="spellEnd"/>
       <w:r>
         <w:rPr>
           <w:b/>
           <w:u w:val="single"/>
         </w:rPr>
-        <w:t>it</w:t>
-      </w:r>
-      <w:proofErr w:type="spellEnd"/>
-      <w:r>
-        <w:rPr>
-          <w:b/>
-          <w:u w:val="single"/>
-        </w:rPr>
-        <w:t xml:space="preserve"> repository description</w:t>
-      </w:r>
-      <w:r>
-        <w:rPr>
-          <w:b/>
-          <w:u w:val="single"/>
-        </w:rPr>
-        <w:t>:</w:t>
+        <w:t xml:space="preserve"> repository description:</w:t>
       </w:r>
     </w:p>
     <w:p>
@@ -1825,6 +1783,7 @@
       <w:pPr>
         <w:jc w:val="both"/>
       </w:pPr>
+      <w:bookmarkStart w:id="0" w:name="_GoBack"/>
       <w:r>
         <w:t>Commit:</w:t>
       </w:r>
@@ -1836,11 +1795,15 @@
       </w:r>
       <w:r>
         <w:rPr>
-          <w:rStyle w:val="sha"/>
-        </w:rPr>
-        <w:t>0316bc9325d6bfd6a572fe2c20b5ab8e62284590</w:t>
-      </w:r>
-    </w:p>
+          <w:rFonts w:ascii="Lucida Console" w:hAnsi="Lucida Console" w:cs="Lucida Console"/>
+          <w:color w:val="BFBF00"/>
+          <w:sz w:val="18"/>
+          <w:szCs w:val="18"/>
+        </w:rPr>
+        <w:t>66eaa2a26690f07f3f81ead4418dc2404eced574</w:t>
+      </w:r>
+    </w:p>
+    <w:bookmarkEnd w:id="0"/>
     <w:p>
       <w:pPr>
         <w:jc w:val="both"/>

</xml_diff>